<commit_message>
made changes to main file
</commit_message>
<xml_diff>
--- a/Project Report - ECS713.docx
+++ b/Project Report - ECS713.docx
@@ -283,7 +283,7 @@
           <w:sz w:val="24"/>
           <w:szCs w:val="24"/>
         </w:rPr>
-        <w:t>To build the app, open Terminal and change directory to the movie folder.</w:t>
+        <w:t>To build the app, open Terminal and change directory to the folder.</w:t>
       </w:r>
     </w:p>
     <w:p>
@@ -739,19 +739,7 @@
           <w:szCs w:val="24"/>
           <w:u w:val="none"/>
         </w:rPr>
-        <w:t xml:space="preserve">Use of SELECT, DELETE, UPDATE and JOIN </w:t>
-      </w:r>
-      <w:r>
-        <w:rPr>
-          <w:b w:val="false"/>
-          <w:bCs w:val="false"/>
-          <w:i w:val="false"/>
-          <w:iCs w:val="false"/>
-          <w:sz w:val="24"/>
-          <w:szCs w:val="24"/>
-          <w:u w:val="none"/>
-        </w:rPr>
-        <w:t>in SQL queries.</w:t>
+        <w:t>Use of SELECT, DELETE, UPDATE and JOIN in SQL queries.</w:t>
       </w:r>
     </w:p>
     <w:p>
@@ -772,17 +760,7 @@
           <w:szCs w:val="24"/>
           <w:u w:val="none"/>
         </w:rPr>
-        <w:t xml:space="preserve">Option Menu to </w:t>
-      </w:r>
-      <w:r>
-        <w:rPr>
-          <w:b w:val="false"/>
-          <w:bCs w:val="false"/>
-          <w:sz w:val="24"/>
-          <w:szCs w:val="24"/>
-          <w:u w:val="none"/>
-        </w:rPr>
-        <w:t>make the app interactive with the end user.</w:t>
+        <w:t>Option Menu to make the app interactive with the end user.</w:t>
       </w:r>
     </w:p>
     <w:p>
@@ -803,17 +781,7 @@
           <w:szCs w:val="24"/>
           <w:u w:val="none"/>
         </w:rPr>
-        <w:t>Multipe (3)</w:t>
-      </w:r>
-      <w:r>
-        <w:rPr>
-          <w:b w:val="false"/>
-          <w:bCs w:val="false"/>
-          <w:sz w:val="24"/>
-          <w:szCs w:val="24"/>
-          <w:u w:val="none"/>
-        </w:rPr>
-        <w:t xml:space="preserve"> tables to process the data.</w:t>
+        <w:t>Multipe (3) tables to process the data.</w:t>
       </w:r>
     </w:p>
     <w:p>
@@ -993,7 +961,7 @@
         <w:docPartGallery w:val="Page Numbers (Bottom of Page)"/>
         <w:docPartUnique w:val="true"/>
       </w:docPartObj>
-      <w:id w:val="1064969943"/>
+      <w:id w:val="663728248"/>
     </w:sdtPr>
     <w:sdtContent>
       <w:p>
@@ -1028,15 +996,7 @@
     </w:pPr>
     <w:r>
       <w:rPr/>
-      <w:t>ECS713</w:t>
-    </w:r>
-    <w:r>
-      <w:rPr/>
-      <w:t xml:space="preserve"> – </w:t>
-    </w:r>
-    <w:r>
-      <w:rPr/>
-      <w:t xml:space="preserve">Functional Programming </w:t>
+      <w:t xml:space="preserve">ECS713 – Functional Programming </w:t>
     </w:r>
   </w:p>
 </w:ftr>
@@ -1964,6 +1924,71 @@
       <w:rFonts w:cs="OpenSymbol"/>
     </w:rPr>
   </w:style>
+  <w:style w:type="character" w:styleId="ListLabel10">
+    <w:name w:val="ListLabel 10"/>
+    <w:qFormat/>
+    <w:rPr>
+      <w:rFonts w:cs="OpenSymbol"/>
+      <w:b w:val="false"/>
+      <w:sz w:val="24"/>
+    </w:rPr>
+  </w:style>
+  <w:style w:type="character" w:styleId="ListLabel11">
+    <w:name w:val="ListLabel 11"/>
+    <w:qFormat/>
+    <w:rPr>
+      <w:rFonts w:cs="OpenSymbol"/>
+    </w:rPr>
+  </w:style>
+  <w:style w:type="character" w:styleId="ListLabel12">
+    <w:name w:val="ListLabel 12"/>
+    <w:qFormat/>
+    <w:rPr>
+      <w:rFonts w:cs="OpenSymbol"/>
+    </w:rPr>
+  </w:style>
+  <w:style w:type="character" w:styleId="ListLabel13">
+    <w:name w:val="ListLabel 13"/>
+    <w:qFormat/>
+    <w:rPr>
+      <w:rFonts w:cs="OpenSymbol"/>
+    </w:rPr>
+  </w:style>
+  <w:style w:type="character" w:styleId="ListLabel14">
+    <w:name w:val="ListLabel 14"/>
+    <w:qFormat/>
+    <w:rPr>
+      <w:rFonts w:cs="OpenSymbol"/>
+    </w:rPr>
+  </w:style>
+  <w:style w:type="character" w:styleId="ListLabel15">
+    <w:name w:val="ListLabel 15"/>
+    <w:qFormat/>
+    <w:rPr>
+      <w:rFonts w:cs="OpenSymbol"/>
+    </w:rPr>
+  </w:style>
+  <w:style w:type="character" w:styleId="ListLabel16">
+    <w:name w:val="ListLabel 16"/>
+    <w:qFormat/>
+    <w:rPr>
+      <w:rFonts w:cs="OpenSymbol"/>
+    </w:rPr>
+  </w:style>
+  <w:style w:type="character" w:styleId="ListLabel17">
+    <w:name w:val="ListLabel 17"/>
+    <w:qFormat/>
+    <w:rPr>
+      <w:rFonts w:cs="OpenSymbol"/>
+    </w:rPr>
+  </w:style>
+  <w:style w:type="character" w:styleId="ListLabel18">
+    <w:name w:val="ListLabel 18"/>
+    <w:qFormat/>
+    <w:rPr>
+      <w:rFonts w:cs="OpenSymbol"/>
+    </w:rPr>
+  </w:style>
   <w:style w:type="paragraph" w:styleId="Heading">
     <w:name w:val="Heading"/>
     <w:basedOn w:val="Normal"/>

</xml_diff>